<commit_message>
feat: traduzidos campos do formulario de geração de contrato e adicionado o campo 'available_volume' no modelo DCF
</commit_message>
<xml_diff>
--- a/templates/docx/base_charcoal_contract.docx
+++ b/templates/docx/base_charcoal_contract.docx
@@ -12369,19 +12369,6 @@
           <w:color w:val="000000" w:themeColor="text1"/>
           <w:sz w:val="20"/>
           <w:szCs w:val="20"/>
-          <w:u w:val="single"/>
-          <w:lang w:val="en-US"/>
-          <w:rPrChange w:id="7" w:author="André Vinicius Silva Lopes" w:date="2024-11-29T14:08:00Z" w16du:dateUtc="2024-11-29T17:08:00Z">
-            <w:rPr>
-              <w:rFonts w:eastAsiaTheme="minorHAnsi" w:cs="Arial"/>
-              <w:b w:val="0"/>
-              <w:bCs w:val="0"/>
-              <w:caps w:val="0"/>
-              <w:color w:val="000000" w:themeColor="text1"/>
-              <w:sz w:val="20"/>
-              <w:szCs w:val="20"/>
-            </w:rPr>
-          </w:rPrChange>
         </w:rPr>
       </w:pPr>
       <w:r>
@@ -12469,69 +12456,21 @@
           <w:szCs w:val="20"/>
           <w:lang w:val="en-US"/>
         </w:rPr>
-        <w:t>E-mai</w:t>
-      </w:r>
-      <w:ins w:id="8" w:author="André Vinicius Silva Lopes" w:date="2024-11-29T14:08:00Z" w16du:dateUtc="2024-11-29T17:08:00Z">
-        <w:r>
-          <w:rPr>
-            <w:rFonts w:eastAsiaTheme="minorHAnsi" w:cs="Arial"/>
-            <w:b w:val="0"/>
-            <w:bCs w:val="0"/>
-            <w:caps w:val="0"/>
-            <w:color w:val="000000" w:themeColor="text1"/>
-            <w:sz w:val="20"/>
-            <w:szCs w:val="20"/>
-            <w:lang w:val="en-US"/>
-          </w:rPr>
-          <w:t>l</w:t>
-        </w:r>
-      </w:ins>
-      <w:ins w:id="9" w:author="André Vinicius Silva Lopes" w:date="2024-11-29T14:07:00Z" w16du:dateUtc="2024-11-29T17:07:00Z">
-        <w:r>
-          <w:rPr>
-            <w:rFonts w:eastAsiaTheme="minorHAnsi" w:cs="Arial"/>
-            <w:b w:val="0"/>
-            <w:bCs w:val="0"/>
-            <w:caps w:val="0"/>
-            <w:color w:val="000000" w:themeColor="text1"/>
-            <w:sz w:val="20"/>
-            <w:szCs w:val="20"/>
-            <w:lang w:val="en-US"/>
-          </w:rPr>
-          <w:t>:</w:t>
-        </w:r>
-      </w:ins>
-      <w:ins w:id="10" w:author="André Vinicius Silva Lopes" w:date="2024-11-29T14:08:00Z" w16du:dateUtc="2024-11-29T17:08:00Z">
-        <w:r>
-          <w:rPr>
-            <w:rFonts w:eastAsiaTheme="minorHAnsi" w:cs="Arial"/>
-            <w:b w:val="0"/>
-            <w:bCs w:val="0"/>
-            <w:caps w:val="0"/>
-            <w:color w:val="000000" w:themeColor="text1"/>
-            <w:sz w:val="20"/>
-            <w:szCs w:val="20"/>
-            <w:lang w:val="en-US"/>
-          </w:rPr>
-          <w:t xml:space="preserve"> </w:t>
-        </w:r>
-      </w:ins>
-      <w:del w:id="11" w:author="André Vinicius Silva Lopes" w:date="2024-11-29T14:07:00Z" w16du:dateUtc="2024-11-29T17:07:00Z">
-        <w:r>
-          <w:rPr>
-            <w:rFonts w:eastAsiaTheme="minorHAnsi" w:cs="Arial"/>
-            <w:b w:val="0"/>
-            <w:bCs w:val="0"/>
-            <w:caps w:val="0"/>
-            <w:color w:val="000000" w:themeColor="text1"/>
-            <w:sz w:val="20"/>
-            <w:szCs w:val="20"/>
-            <w:u w:val="single"/>
-            <w:lang w:val="en-US"/>
-          </w:rPr>
-          <w:delText xml:space="preserve">l: </w:delText>
-        </w:r>
-      </w:del>
+        <w:t>E-</w:t>
+      </w:r>
+      <w:r>
+        <w:rPr>
+          <w:rFonts w:eastAsiaTheme="minorHAnsi" w:cs="Arial"/>
+          <w:b w:val="0"/>
+          <w:bCs w:val="0"/>
+          <w:caps w:val="0"/>
+          <w:color w:val="000000" w:themeColor="text1"/>
+          <w:sz w:val="20"/>
+          <w:szCs w:val="20"/>
+          <w:lang w:val="en-US"/>
+        </w:rPr>
+        <w:t xml:space="preserve">mail: </w:t>
+      </w:r>
       <w:proofErr w:type="gramStart"/>
       <w:r>
         <w:rPr>
@@ -13625,7 +13564,7 @@
           <w:szCs w:val="20"/>
         </w:rPr>
       </w:pPr>
-      <w:bookmarkStart w:id="12" w:name="_Ref46260522"/>
+      <w:bookmarkStart w:id="7" w:name="_Ref46260522"/>
       <w:r>
         <w:rPr>
           <w:color w:val="000000" w:themeColor="text1"/>
@@ -13810,7 +13749,7 @@
         </w:rPr>
         <w:t>.1, deduzidos os pagamentos efetuados até a data do pagamento da referida multa), corrigida pela variação do IGP-M/FGV entre a data do evento e a do efetivo pagamento, e posteriormente acrescida de juros de mora de 1% (um por cento) ao mês, calculado sobre o mesmo período.</w:t>
       </w:r>
-      <w:bookmarkEnd w:id="12"/>
+      <w:bookmarkEnd w:id="7"/>
     </w:p>
     <w:p>
       <w:pPr>
@@ -13985,25 +13924,25 @@
           <w:lang w:eastAsia="en-US"/>
         </w:rPr>
       </w:pPr>
-      <w:bookmarkStart w:id="13" w:name="_Toc73431623"/>
-      <w:bookmarkStart w:id="14" w:name="_Toc73439980"/>
-      <w:bookmarkStart w:id="15" w:name="_Toc76975890"/>
-      <w:bookmarkStart w:id="16" w:name="_Toc76978532"/>
-      <w:bookmarkStart w:id="17" w:name="_Toc77862967"/>
-      <w:bookmarkStart w:id="18" w:name="_Toc77918344"/>
-      <w:bookmarkStart w:id="19" w:name="_Toc78793092"/>
-      <w:bookmarkStart w:id="20" w:name="_Toc78980584"/>
-      <w:bookmarkStart w:id="21" w:name="_Toc80689713"/>
-      <w:bookmarkStart w:id="22" w:name="_Toc82091834"/>
-      <w:bookmarkStart w:id="23" w:name="_Toc82425930"/>
-      <w:bookmarkStart w:id="24" w:name="_Toc82698940"/>
-      <w:bookmarkStart w:id="25" w:name="_Toc83045914"/>
-      <w:bookmarkStart w:id="26" w:name="_Toc84323465"/>
-      <w:bookmarkStart w:id="27" w:name="_Toc86132761"/>
-      <w:bookmarkStart w:id="28" w:name="_Toc86132863"/>
-      <w:bookmarkStart w:id="29" w:name="_Toc86135275"/>
-      <w:bookmarkStart w:id="30" w:name="_Toc86224819"/>
-      <w:bookmarkStart w:id="31" w:name="_Toc86226108"/>
+      <w:bookmarkStart w:id="8" w:name="_Toc73431623"/>
+      <w:bookmarkStart w:id="9" w:name="_Toc73439980"/>
+      <w:bookmarkStart w:id="10" w:name="_Toc76975890"/>
+      <w:bookmarkStart w:id="11" w:name="_Toc76978532"/>
+      <w:bookmarkStart w:id="12" w:name="_Toc77862967"/>
+      <w:bookmarkStart w:id="13" w:name="_Toc77918344"/>
+      <w:bookmarkStart w:id="14" w:name="_Toc78793092"/>
+      <w:bookmarkStart w:id="15" w:name="_Toc78980584"/>
+      <w:bookmarkStart w:id="16" w:name="_Toc80689713"/>
+      <w:bookmarkStart w:id="17" w:name="_Toc82091834"/>
+      <w:bookmarkStart w:id="18" w:name="_Toc82425930"/>
+      <w:bookmarkStart w:id="19" w:name="_Toc82698940"/>
+      <w:bookmarkStart w:id="20" w:name="_Toc83045914"/>
+      <w:bookmarkStart w:id="21" w:name="_Toc84323465"/>
+      <w:bookmarkStart w:id="22" w:name="_Toc86132761"/>
+      <w:bookmarkStart w:id="23" w:name="_Toc86132863"/>
+      <w:bookmarkStart w:id="24" w:name="_Toc86135275"/>
+      <w:bookmarkStart w:id="25" w:name="_Toc86224819"/>
+      <w:bookmarkStart w:id="26" w:name="_Toc86226108"/>
       <w:r>
         <w:rPr>
           <w:rFonts w:cs="Arial"/>
@@ -14051,6 +13990,11 @@
         </w:rPr>
         <w:t xml:space="preserve"> permanecerão válidas mesmo após a rescisão do presente contrato, independentemente do motivo. Sem prejuízo de outras disposições relativas ao tema anticorrupção dispostas neste Contrato, a VENDEDORA se compromete e garante à COMPRADORA que:</w:t>
       </w:r>
+      <w:bookmarkEnd w:id="8"/>
+      <w:bookmarkEnd w:id="9"/>
+      <w:bookmarkEnd w:id="10"/>
+      <w:bookmarkEnd w:id="11"/>
+      <w:bookmarkEnd w:id="12"/>
       <w:bookmarkEnd w:id="13"/>
       <w:bookmarkEnd w:id="14"/>
       <w:bookmarkEnd w:id="15"/>
@@ -14065,71 +14009,71 @@
       <w:bookmarkEnd w:id="24"/>
       <w:bookmarkEnd w:id="25"/>
       <w:bookmarkEnd w:id="26"/>
+    </w:p>
+    <w:p>
+      <w:pPr>
+        <w:pStyle w:val="Indice"/>
+        <w:numPr>
+          <w:ilvl w:val="0"/>
+          <w:numId w:val="0"/>
+        </w:numPr>
+        <w:spacing w:line="276" w:lineRule="auto"/>
+        <w:ind w:left="794"/>
+        <w:rPr>
+          <w:rFonts w:eastAsiaTheme="minorHAnsi" w:cs="Arial"/>
+          <w:color w:val="000000" w:themeColor="text1"/>
+          <w:sz w:val="18"/>
+          <w:lang w:eastAsia="en-US"/>
+        </w:rPr>
+      </w:pPr>
+    </w:p>
+    <w:p>
+      <w:pPr>
+        <w:pStyle w:val="Indice"/>
+        <w:numPr>
+          <w:ilvl w:val="2"/>
+          <w:numId w:val="2"/>
+        </w:numPr>
+        <w:spacing w:line="276" w:lineRule="auto"/>
+        <w:ind w:hanging="647"/>
+        <w:rPr>
+          <w:rFonts w:eastAsiaTheme="minorHAnsi" w:cs="Arial"/>
+          <w:color w:val="000000" w:themeColor="text1"/>
+          <w:lang w:eastAsia="en-US"/>
+        </w:rPr>
+      </w:pPr>
+      <w:bookmarkStart w:id="27" w:name="_Toc73431624"/>
+      <w:bookmarkStart w:id="28" w:name="_Toc73439981"/>
+      <w:bookmarkStart w:id="29" w:name="_Toc76975891"/>
+      <w:bookmarkStart w:id="30" w:name="_Toc76978533"/>
+      <w:bookmarkStart w:id="31" w:name="_Toc77862968"/>
+      <w:bookmarkStart w:id="32" w:name="_Toc77918345"/>
+      <w:bookmarkStart w:id="33" w:name="_Toc78793093"/>
+      <w:bookmarkStart w:id="34" w:name="_Toc78980585"/>
+      <w:bookmarkStart w:id="35" w:name="_Toc80689714"/>
+      <w:bookmarkStart w:id="36" w:name="_Toc82091835"/>
+      <w:bookmarkStart w:id="37" w:name="_Toc82425931"/>
+      <w:bookmarkStart w:id="38" w:name="_Toc82698941"/>
+      <w:bookmarkStart w:id="39" w:name="_Toc83045915"/>
+      <w:bookmarkStart w:id="40" w:name="_Toc84323466"/>
+      <w:bookmarkStart w:id="41" w:name="_Toc86132762"/>
+      <w:bookmarkStart w:id="42" w:name="_Toc86132864"/>
+      <w:bookmarkStart w:id="43" w:name="_Toc86135276"/>
+      <w:bookmarkStart w:id="44" w:name="_Toc86224820"/>
+      <w:bookmarkStart w:id="45" w:name="_Toc86226109"/>
+      <w:r>
+        <w:rPr>
+          <w:rFonts w:eastAsiaTheme="minorHAnsi" w:cs="Arial"/>
+          <w:color w:val="000000" w:themeColor="text1"/>
+          <w:lang w:eastAsia="en-US"/>
+        </w:rPr>
+        <w:t>Cumprirá plenamente a Legislação Anticorrupção, assim como zelará para que todos os seus prepostos e subcontratados também o façam;</w:t>
+      </w:r>
       <w:bookmarkEnd w:id="27"/>
       <w:bookmarkEnd w:id="28"/>
       <w:bookmarkEnd w:id="29"/>
       <w:bookmarkEnd w:id="30"/>
       <w:bookmarkEnd w:id="31"/>
-    </w:p>
-    <w:p>
-      <w:pPr>
-        <w:pStyle w:val="Indice"/>
-        <w:numPr>
-          <w:ilvl w:val="0"/>
-          <w:numId w:val="0"/>
-        </w:numPr>
-        <w:spacing w:line="276" w:lineRule="auto"/>
-        <w:ind w:left="794"/>
-        <w:rPr>
-          <w:rFonts w:eastAsiaTheme="minorHAnsi" w:cs="Arial"/>
-          <w:color w:val="000000" w:themeColor="text1"/>
-          <w:sz w:val="18"/>
-          <w:lang w:eastAsia="en-US"/>
-        </w:rPr>
-      </w:pPr>
-    </w:p>
-    <w:p>
-      <w:pPr>
-        <w:pStyle w:val="Indice"/>
-        <w:numPr>
-          <w:ilvl w:val="2"/>
-          <w:numId w:val="2"/>
-        </w:numPr>
-        <w:spacing w:line="276" w:lineRule="auto"/>
-        <w:ind w:hanging="647"/>
-        <w:rPr>
-          <w:rFonts w:eastAsiaTheme="minorHAnsi" w:cs="Arial"/>
-          <w:color w:val="000000" w:themeColor="text1"/>
-          <w:lang w:eastAsia="en-US"/>
-        </w:rPr>
-      </w:pPr>
-      <w:bookmarkStart w:id="32" w:name="_Toc73431624"/>
-      <w:bookmarkStart w:id="33" w:name="_Toc73439981"/>
-      <w:bookmarkStart w:id="34" w:name="_Toc76975891"/>
-      <w:bookmarkStart w:id="35" w:name="_Toc76978533"/>
-      <w:bookmarkStart w:id="36" w:name="_Toc77862968"/>
-      <w:bookmarkStart w:id="37" w:name="_Toc77918345"/>
-      <w:bookmarkStart w:id="38" w:name="_Toc78793093"/>
-      <w:bookmarkStart w:id="39" w:name="_Toc78980585"/>
-      <w:bookmarkStart w:id="40" w:name="_Toc80689714"/>
-      <w:bookmarkStart w:id="41" w:name="_Toc82091835"/>
-      <w:bookmarkStart w:id="42" w:name="_Toc82425931"/>
-      <w:bookmarkStart w:id="43" w:name="_Toc82698941"/>
-      <w:bookmarkStart w:id="44" w:name="_Toc83045915"/>
-      <w:bookmarkStart w:id="45" w:name="_Toc84323466"/>
-      <w:bookmarkStart w:id="46" w:name="_Toc86132762"/>
-      <w:bookmarkStart w:id="47" w:name="_Toc86132864"/>
-      <w:bookmarkStart w:id="48" w:name="_Toc86135276"/>
-      <w:bookmarkStart w:id="49" w:name="_Toc86224820"/>
-      <w:bookmarkStart w:id="50" w:name="_Toc86226109"/>
-      <w:r>
-        <w:rPr>
-          <w:rFonts w:eastAsiaTheme="minorHAnsi" w:cs="Arial"/>
-          <w:color w:val="000000" w:themeColor="text1"/>
-          <w:lang w:eastAsia="en-US"/>
-        </w:rPr>
-        <w:t>Cumprirá plenamente a Legislação Anticorrupção, assim como zelará para que todos os seus prepostos e subcontratados também o façam;</w:t>
-      </w:r>
       <w:bookmarkEnd w:id="32"/>
       <w:bookmarkEnd w:id="33"/>
       <w:bookmarkEnd w:id="34"/>
@@ -14144,6 +14088,55 @@
       <w:bookmarkEnd w:id="43"/>
       <w:bookmarkEnd w:id="44"/>
       <w:bookmarkEnd w:id="45"/>
+    </w:p>
+    <w:p>
+      <w:pPr>
+        <w:pStyle w:val="Indice"/>
+        <w:numPr>
+          <w:ilvl w:val="0"/>
+          <w:numId w:val="0"/>
+        </w:numPr>
+        <w:tabs>
+          <w:tab w:val="num" w:pos="1531"/>
+        </w:tabs>
+        <w:spacing w:line="276" w:lineRule="auto"/>
+        <w:ind w:left="1531"/>
+        <w:rPr>
+          <w:rFonts w:eastAsiaTheme="minorHAnsi" w:cs="Arial"/>
+          <w:color w:val="000000" w:themeColor="text1"/>
+          <w:sz w:val="18"/>
+          <w:lang w:eastAsia="en-US"/>
+        </w:rPr>
+      </w:pPr>
+    </w:p>
+    <w:p>
+      <w:pPr>
+        <w:pStyle w:val="Indice"/>
+        <w:numPr>
+          <w:ilvl w:val="2"/>
+          <w:numId w:val="2"/>
+        </w:numPr>
+        <w:spacing w:line="276" w:lineRule="auto"/>
+        <w:ind w:hanging="647"/>
+        <w:rPr>
+          <w:rFonts w:eastAsiaTheme="minorHAnsi" w:cs="Arial"/>
+          <w:color w:val="000000" w:themeColor="text1"/>
+          <w:lang w:eastAsia="en-US"/>
+        </w:rPr>
+      </w:pPr>
+      <w:bookmarkStart w:id="46" w:name="_Toc86132763"/>
+      <w:bookmarkStart w:id="47" w:name="_Toc86132865"/>
+      <w:bookmarkStart w:id="48" w:name="_Toc86135277"/>
+      <w:bookmarkStart w:id="49" w:name="_Toc86224821"/>
+      <w:bookmarkStart w:id="50" w:name="_Toc86226110"/>
+      <w:r>
+        <w:rPr>
+          <w:rFonts w:eastAsiaTheme="minorHAnsi" w:cs="Arial"/>
+          <w:color w:val="000000" w:themeColor="text1"/>
+          <w:lang w:eastAsia="en-US"/>
+        </w:rPr>
+        <w:t>Não praticará qualquer ação ou omissão que induza a COMPRADORA, seus sócios, diretores, profissionais em geral e prepostos a descumprir a Legislação Anticorrupção;</w:t>
+      </w:r>
       <w:bookmarkEnd w:id="46"/>
       <w:bookmarkEnd w:id="47"/>
       <w:bookmarkEnd w:id="48"/>
@@ -14157,11 +14150,8 @@
           <w:ilvl w:val="0"/>
           <w:numId w:val="0"/>
         </w:numPr>
-        <w:tabs>
-          <w:tab w:val="num" w:pos="1531"/>
-        </w:tabs>
         <w:spacing w:line="276" w:lineRule="auto"/>
-        <w:ind w:left="1531"/>
+        <w:ind w:left="1781"/>
         <w:rPr>
           <w:rFonts w:eastAsiaTheme="minorHAnsi" w:cs="Arial"/>
           <w:color w:val="000000" w:themeColor="text1"/>
@@ -14185,18 +14175,36 @@
           <w:lang w:eastAsia="en-US"/>
         </w:rPr>
       </w:pPr>
-      <w:bookmarkStart w:id="51" w:name="_Toc86132763"/>
-      <w:bookmarkStart w:id="52" w:name="_Toc86132865"/>
-      <w:bookmarkStart w:id="53" w:name="_Toc86135277"/>
-      <w:bookmarkStart w:id="54" w:name="_Toc86224821"/>
-      <w:bookmarkStart w:id="55" w:name="_Toc86226110"/>
+      <w:bookmarkStart w:id="51" w:name="_Toc86132764"/>
+      <w:bookmarkStart w:id="52" w:name="_Toc86132866"/>
+      <w:bookmarkStart w:id="53" w:name="_Toc86135278"/>
+      <w:bookmarkStart w:id="54" w:name="_Toc86224822"/>
+      <w:bookmarkStart w:id="55" w:name="_Toc86226111"/>
       <w:r>
         <w:rPr>
           <w:rFonts w:eastAsiaTheme="minorHAnsi" w:cs="Arial"/>
           <w:color w:val="000000" w:themeColor="text1"/>
           <w:lang w:eastAsia="en-US"/>
         </w:rPr>
-        <w:t>Não praticará qualquer ação ou omissão que induza a COMPRADORA, seus sócios, diretores, profissionais em geral e prepostos a descumprir a Legislação Anticorrupção;</w:t>
+        <w:t xml:space="preserve">Adota, e continuará adotando durante a vigência do presente contrato, políticas e procedimentos visando assegurar o cumprimento da Legislação Anticorrupção, divulgando e disponibilizando tais políticas e procedimentos à Contratante sempre que </w:t>
+      </w:r>
+      <w:proofErr w:type="spellStart"/>
+      <w:r>
+        <w:rPr>
+          <w:rFonts w:eastAsiaTheme="minorHAnsi" w:cs="Arial"/>
+          <w:color w:val="000000" w:themeColor="text1"/>
+          <w:lang w:eastAsia="en-US"/>
+        </w:rPr>
+        <w:t>esta</w:t>
+      </w:r>
+      <w:proofErr w:type="spellEnd"/>
+      <w:r>
+        <w:rPr>
+          <w:rFonts w:eastAsiaTheme="minorHAnsi" w:cs="Arial"/>
+          <w:color w:val="000000" w:themeColor="text1"/>
+          <w:lang w:eastAsia="en-US"/>
+        </w:rPr>
+        <w:t xml:space="preserve"> lhe solicitar;</w:t>
       </w:r>
       <w:bookmarkEnd w:id="51"/>
       <w:bookmarkEnd w:id="52"/>
@@ -14212,7 +14220,6 @@
           <w:numId w:val="0"/>
         </w:numPr>
         <w:spacing w:line="276" w:lineRule="auto"/>
-        <w:ind w:left="1781"/>
         <w:rPr>
           <w:rFonts w:eastAsiaTheme="minorHAnsi" w:cs="Arial"/>
           <w:color w:val="000000" w:themeColor="text1"/>
@@ -14236,36 +14243,18 @@
           <w:lang w:eastAsia="en-US"/>
         </w:rPr>
       </w:pPr>
-      <w:bookmarkStart w:id="56" w:name="_Toc86132764"/>
-      <w:bookmarkStart w:id="57" w:name="_Toc86132866"/>
-      <w:bookmarkStart w:id="58" w:name="_Toc86135278"/>
-      <w:bookmarkStart w:id="59" w:name="_Toc86224822"/>
-      <w:bookmarkStart w:id="60" w:name="_Toc86226111"/>
+      <w:bookmarkStart w:id="56" w:name="_Toc86132765"/>
+      <w:bookmarkStart w:id="57" w:name="_Toc86132867"/>
+      <w:bookmarkStart w:id="58" w:name="_Toc86135279"/>
+      <w:bookmarkStart w:id="59" w:name="_Toc86224823"/>
+      <w:bookmarkStart w:id="60" w:name="_Toc86226112"/>
       <w:r>
         <w:rPr>
           <w:rFonts w:eastAsiaTheme="minorHAnsi" w:cs="Arial"/>
           <w:color w:val="000000" w:themeColor="text1"/>
           <w:lang w:eastAsia="en-US"/>
         </w:rPr>
-        <w:t xml:space="preserve">Adota, e continuará adotando durante a vigência do presente contrato, políticas e procedimentos visando assegurar o cumprimento da Legislação Anticorrupção, divulgando e disponibilizando tais políticas e procedimentos à Contratante sempre que </w:t>
-      </w:r>
-      <w:proofErr w:type="spellStart"/>
-      <w:r>
-        <w:rPr>
-          <w:rFonts w:eastAsiaTheme="minorHAnsi" w:cs="Arial"/>
-          <w:color w:val="000000" w:themeColor="text1"/>
-          <w:lang w:eastAsia="en-US"/>
-        </w:rPr>
-        <w:t>esta</w:t>
-      </w:r>
-      <w:proofErr w:type="spellEnd"/>
-      <w:r>
-        <w:rPr>
-          <w:rFonts w:eastAsiaTheme="minorHAnsi" w:cs="Arial"/>
-          <w:color w:val="000000" w:themeColor="text1"/>
-          <w:lang w:eastAsia="en-US"/>
-        </w:rPr>
-        <w:t xml:space="preserve"> lhe solicitar;</w:t>
+        <w:t>Informará expressamente aos seus prepostos, prestadores de serviço e subcontratados que não serão aceitos ou perdoados pagamentos de subornos sob qualquer forma, direta ou indiretamente, bem como outras condutas que firam a Legislação Anticorrupção, em nome da COMPRADORA, seus sócios, diretores, profissionais em geral e prepostos bem como se compromete a reportar à COMPRADORA eventual suspeita da existência de tais circunstâncias.</w:t>
       </w:r>
       <w:bookmarkEnd w:id="56"/>
       <w:bookmarkEnd w:id="57"/>
@@ -14275,56 +14264,6 @@
     </w:p>
     <w:p>
       <w:pPr>
-        <w:pStyle w:val="Indice"/>
-        <w:numPr>
-          <w:ilvl w:val="0"/>
-          <w:numId w:val="0"/>
-        </w:numPr>
-        <w:spacing w:line="276" w:lineRule="auto"/>
-        <w:rPr>
-          <w:rFonts w:eastAsiaTheme="minorHAnsi" w:cs="Arial"/>
-          <w:color w:val="000000" w:themeColor="text1"/>
-          <w:sz w:val="18"/>
-          <w:lang w:eastAsia="en-US"/>
-        </w:rPr>
-      </w:pPr>
-    </w:p>
-    <w:p>
-      <w:pPr>
-        <w:pStyle w:val="Indice"/>
-        <w:numPr>
-          <w:ilvl w:val="2"/>
-          <w:numId w:val="2"/>
-        </w:numPr>
-        <w:spacing w:line="276" w:lineRule="auto"/>
-        <w:ind w:hanging="647"/>
-        <w:rPr>
-          <w:rFonts w:eastAsiaTheme="minorHAnsi" w:cs="Arial"/>
-          <w:color w:val="000000" w:themeColor="text1"/>
-          <w:lang w:eastAsia="en-US"/>
-        </w:rPr>
-      </w:pPr>
-      <w:bookmarkStart w:id="61" w:name="_Toc86132765"/>
-      <w:bookmarkStart w:id="62" w:name="_Toc86132867"/>
-      <w:bookmarkStart w:id="63" w:name="_Toc86135279"/>
-      <w:bookmarkStart w:id="64" w:name="_Toc86224823"/>
-      <w:bookmarkStart w:id="65" w:name="_Toc86226112"/>
-      <w:r>
-        <w:rPr>
-          <w:rFonts w:eastAsiaTheme="minorHAnsi" w:cs="Arial"/>
-          <w:color w:val="000000" w:themeColor="text1"/>
-          <w:lang w:eastAsia="en-US"/>
-        </w:rPr>
-        <w:t>Informará expressamente aos seus prepostos, prestadores de serviço e subcontratados que não serão aceitos ou perdoados pagamentos de subornos sob qualquer forma, direta ou indiretamente, bem como outras condutas que firam a Legislação Anticorrupção, em nome da COMPRADORA, seus sócios, diretores, profissionais em geral e prepostos bem como se compromete a reportar à COMPRADORA eventual suspeita da existência de tais circunstâncias.</w:t>
-      </w:r>
-      <w:bookmarkEnd w:id="61"/>
-      <w:bookmarkEnd w:id="62"/>
-      <w:bookmarkEnd w:id="63"/>
-      <w:bookmarkEnd w:id="64"/>
-      <w:bookmarkEnd w:id="65"/>
-    </w:p>
-    <w:p>
-      <w:pPr>
         <w:pStyle w:val="PargrafodaLista"/>
         <w:spacing w:after="0"/>
         <w:ind w:left="1134"/>
@@ -14988,6 +14927,7 @@
           <w:color w:val="000000" w:themeColor="text1"/>
           <w:sz w:val="20"/>
           <w:szCs w:val="20"/>
+          <w:u w:val="single"/>
           <w:lang w:val="en-US"/>
         </w:rPr>
         <w:t xml:space="preserve">{{ </w:t>
@@ -15002,6 +14942,7 @@
           <w:color w:val="000000" w:themeColor="text1"/>
           <w:sz w:val="20"/>
           <w:szCs w:val="20"/>
+          <w:u w:val="single"/>
           <w:lang w:val="en-US"/>
         </w:rPr>
         <w:t>legal</w:t>
@@ -15016,6 +14957,7 @@
           <w:color w:val="000000" w:themeColor="text1"/>
           <w:sz w:val="20"/>
           <w:szCs w:val="20"/>
+          <w:u w:val="single"/>
           <w:lang w:val="en-US"/>
         </w:rPr>
         <w:t>_represent</w:t>
@@ -15029,6 +14971,7 @@
           <w:color w:val="000000" w:themeColor="text1"/>
           <w:sz w:val="20"/>
           <w:szCs w:val="20"/>
+          <w:u w:val="single"/>
           <w:lang w:val="en-US"/>
         </w:rPr>
         <w:t>ative</w:t>
@@ -15042,6 +14985,7 @@
           <w:color w:val="000000" w:themeColor="text1"/>
           <w:sz w:val="20"/>
           <w:szCs w:val="20"/>
+          <w:u w:val="single"/>
           <w:lang w:val="en-US"/>
         </w:rPr>
         <w:t>_email</w:t>
@@ -15056,6 +15000,7 @@
           <w:color w:val="000000" w:themeColor="text1"/>
           <w:sz w:val="20"/>
           <w:szCs w:val="20"/>
+          <w:u w:val="single"/>
           <w:lang w:val="en-US"/>
         </w:rPr>
         <w:t xml:space="preserve"> }}</w:t>
@@ -15175,7 +15120,7 @@
           <w:szCs w:val="20"/>
           <w:lang w:val="en-US"/>
         </w:rPr>
-        <w:t>tive</w:t>
+        <w:t>tive2</w:t>
       </w:r>
       <w:r>
         <w:rPr>
@@ -15188,7 +15133,7 @@
           <w:szCs w:val="20"/>
           <w:lang w:val="en-US"/>
         </w:rPr>
-        <w:t>2</w:t>
+        <w:t xml:space="preserve"> }}</w:t>
       </w:r>
       <w:r>
         <w:rPr>
@@ -15201,7 +15146,8 @@
           <w:szCs w:val="20"/>
           <w:lang w:val="en-US"/>
         </w:rPr>
-        <w:t xml:space="preserve"> }}</w:t>
+        <w:br/>
+        <w:t xml:space="preserve">E-mail: </w:t>
       </w:r>
       <w:r>
         <w:rPr>
@@ -15212,62 +15158,10 @@
           <w:color w:val="000000" w:themeColor="text1"/>
           <w:sz w:val="20"/>
           <w:szCs w:val="20"/>
+          <w:u w:val="single"/>
           <w:lang w:val="en-US"/>
         </w:rPr>
-        <w:br/>
-        <w:t xml:space="preserve">E-mail: </w:t>
-      </w:r>
-      <w:r>
-        <w:rPr>
-          <w:rFonts w:eastAsiaTheme="minorHAnsi" w:cs="Arial"/>
-          <w:b w:val="0"/>
-          <w:bCs w:val="0"/>
-          <w:caps w:val="0"/>
-          <w:color w:val="000000" w:themeColor="text1"/>
-          <w:sz w:val="20"/>
-          <w:szCs w:val="20"/>
-          <w:lang w:val="en-US"/>
-        </w:rPr>
-        <w:t>{{ legal_represent</w:t>
-      </w:r>
-      <w:r>
-        <w:rPr>
-          <w:rFonts w:eastAsiaTheme="minorHAnsi" w:cs="Arial"/>
-          <w:b w:val="0"/>
-          <w:bCs w:val="0"/>
-          <w:caps w:val="0"/>
-          <w:color w:val="000000" w:themeColor="text1"/>
-          <w:sz w:val="20"/>
-          <w:szCs w:val="20"/>
-          <w:lang w:val="en-US"/>
-        </w:rPr>
-        <w:t>ative</w:t>
-      </w:r>
-      <w:r>
-        <w:rPr>
-          <w:rFonts w:eastAsiaTheme="minorHAnsi" w:cs="Arial"/>
-          <w:b w:val="0"/>
-          <w:bCs w:val="0"/>
-          <w:caps w:val="0"/>
-          <w:color w:val="000000" w:themeColor="text1"/>
-          <w:sz w:val="20"/>
-          <w:szCs w:val="20"/>
-          <w:lang w:val="en-US"/>
-        </w:rPr>
-        <w:t>2</w:t>
-      </w:r>
-      <w:r>
-        <w:rPr>
-          <w:rFonts w:eastAsiaTheme="minorHAnsi" w:cs="Arial"/>
-          <w:b w:val="0"/>
-          <w:bCs w:val="0"/>
-          <w:caps w:val="0"/>
-          <w:color w:val="000000" w:themeColor="text1"/>
-          <w:sz w:val="20"/>
-          <w:szCs w:val="20"/>
-          <w:lang w:val="en-US"/>
-        </w:rPr>
-        <w:t>_email }}</w:t>
+        <w:t>{{ legal_representative2_email }}</w:t>
       </w:r>
       <w:r>
         <w:rPr>
@@ -16071,13 +15965,15 @@
           <w:color w:val="000000" w:themeColor="text1"/>
           <w:sz w:val="20"/>
           <w:szCs w:val="20"/>
-        </w:rPr>
-      </w:pPr>
-      <w:r>
-        <w:rPr>
-          <w:color w:val="000000" w:themeColor="text1"/>
-          <w:sz w:val="20"/>
-          <w:szCs w:val="20"/>
+          <w:lang w:val="en-US"/>
+        </w:rPr>
+      </w:pPr>
+      <w:r>
+        <w:rPr>
+          <w:color w:val="000000" w:themeColor="text1"/>
+          <w:sz w:val="20"/>
+          <w:szCs w:val="20"/>
+          <w:lang w:val="en-US"/>
         </w:rPr>
         <w:t>Sete Lagoas</w:t>
       </w:r>
@@ -16086,6 +15982,7 @@
           <w:color w:val="000000" w:themeColor="text1"/>
           <w:sz w:val="20"/>
           <w:szCs w:val="20"/>
+          <w:lang w:val="en-US"/>
         </w:rPr>
         <w:t>/MG</w:t>
       </w:r>
@@ -16094,6 +15991,7 @@
           <w:color w:val="000000" w:themeColor="text1"/>
           <w:sz w:val="20"/>
           <w:szCs w:val="20"/>
+          <w:lang w:val="en-US"/>
         </w:rPr>
         <w:t>,</w:t>
       </w:r>
@@ -16102,6 +16000,7 @@
           <w:color w:val="000000" w:themeColor="text1"/>
           <w:sz w:val="20"/>
           <w:szCs w:val="20"/>
+          <w:lang w:val="en-US"/>
         </w:rPr>
         <w:t xml:space="preserve"> </w:t>
       </w:r>
@@ -16111,25 +16010,17 @@
           <w:color w:val="000000" w:themeColor="text1"/>
           <w:sz w:val="20"/>
           <w:szCs w:val="20"/>
-        </w:rPr>
-        <w:t xml:space="preserve">{{ </w:t>
-      </w:r>
-      <w:proofErr w:type="spellStart"/>
-      <w:r>
-        <w:rPr>
-          <w:color w:val="000000" w:themeColor="text1"/>
-          <w:sz w:val="20"/>
-          <w:szCs w:val="20"/>
-        </w:rPr>
-        <w:t>today</w:t>
-      </w:r>
-      <w:proofErr w:type="spellEnd"/>
+          <w:lang w:val="en-US"/>
+        </w:rPr>
+        <w:t>{{ today</w:t>
+      </w:r>
       <w:proofErr w:type="gramEnd"/>
       <w:r>
         <w:rPr>
           <w:color w:val="000000" w:themeColor="text1"/>
           <w:sz w:val="20"/>
           <w:szCs w:val="20"/>
+          <w:lang w:val="en-US"/>
         </w:rPr>
         <w:t xml:space="preserve"> }}</w:t>
       </w:r>
@@ -16138,8 +16029,29 @@
           <w:color w:val="000000" w:themeColor="text1"/>
           <w:sz w:val="20"/>
           <w:szCs w:val="20"/>
+          <w:lang w:val="en-US"/>
         </w:rPr>
         <w:t>.</w:t>
+      </w:r>
+    </w:p>
+    <w:p>
+      <w:pPr>
+        <w:jc w:val="left"/>
+        <w:rPr>
+          <w:color w:val="000000" w:themeColor="text1"/>
+          <w:sz w:val="20"/>
+          <w:szCs w:val="20"/>
+          <w:lang w:val="en-US"/>
+        </w:rPr>
+      </w:pPr>
+      <w:r>
+        <w:rPr>
+          <w:color w:val="000000" w:themeColor="text1"/>
+          <w:sz w:val="20"/>
+          <w:szCs w:val="20"/>
+          <w:lang w:val="en-US"/>
+        </w:rPr>
+        <w:br w:type="page"/>
       </w:r>
     </w:p>
     <w:p>
@@ -16155,6 +16067,7 @@
           <w:color w:val="000000" w:themeColor="text1"/>
           <w:sz w:val="20"/>
           <w:szCs w:val="20"/>
+          <w:lang w:val="en-US"/>
         </w:rPr>
       </w:pPr>
     </w:p>
@@ -16171,6 +16084,7 @@
           <w:color w:val="000000" w:themeColor="text1"/>
           <w:sz w:val="20"/>
           <w:szCs w:val="20"/>
+          <w:lang w:val="en-US"/>
         </w:rPr>
       </w:pPr>
     </w:p>
@@ -16197,6 +16111,7 @@
           <w:color w:val="000000" w:themeColor="text1"/>
           <w:sz w:val="20"/>
           <w:szCs w:val="20"/>
+          <w:lang w:val="en-US"/>
         </w:rPr>
         <w:t xml:space="preserve"> </w:t>
       </w:r>
@@ -16344,6 +16259,20 @@
         </w:rPr>
         <w:t>VENDEDORA</w:t>
       </w:r>
+    </w:p>
+    <w:p>
+      <w:pPr>
+        <w:tabs>
+          <w:tab w:val="left" w:pos="993"/>
+        </w:tabs>
+        <w:spacing w:after="0"/>
+        <w:rPr>
+          <w:color w:val="000000" w:themeColor="text1"/>
+          <w:sz w:val="20"/>
+          <w:szCs w:val="20"/>
+          <w:lang w:val="en-US"/>
+        </w:rPr>
+      </w:pPr>
     </w:p>
     <w:p>
       <w:pPr>
@@ -16854,7 +16783,6 @@
           <w:color w:val="000000" w:themeColor="text1"/>
           <w:sz w:val="20"/>
           <w:szCs w:val="20"/>
-          <w:lang w:val="en-US"/>
         </w:rPr>
       </w:pPr>
       <w:r>
@@ -16863,7 +16791,6 @@
           <w:color w:val="000000" w:themeColor="text1"/>
           <w:sz w:val="20"/>
           <w:szCs w:val="20"/>
-          <w:lang w:val="en-US"/>
         </w:rPr>
         <w:t>GELF</w:t>
       </w:r>
@@ -16873,7 +16800,6 @@
           <w:color w:val="000000" w:themeColor="text1"/>
           <w:sz w:val="20"/>
           <w:szCs w:val="20"/>
-          <w:lang w:val="en-US"/>
         </w:rPr>
         <w:t xml:space="preserve"> SIDERURGIA S.A </w:t>
       </w:r>
@@ -16962,15 +16888,29 @@
     </w:p>
     <w:p>
       <w:pPr>
+        <w:pStyle w:val="PargrafodaLista"/>
         <w:tabs>
           <w:tab w:val="left" w:pos="993"/>
         </w:tabs>
         <w:spacing w:after="0"/>
-        <w:rPr>
-          <w:color w:val="000000" w:themeColor="text1"/>
-          <w:sz w:val="20"/>
-          <w:szCs w:val="20"/>
-          <w:lang w:val="en-US"/>
+        <w:ind w:left="142"/>
+        <w:rPr>
+          <w:color w:val="000000" w:themeColor="text1"/>
+          <w:sz w:val="20"/>
+          <w:szCs w:val="20"/>
+        </w:rPr>
+      </w:pPr>
+    </w:p>
+    <w:p>
+      <w:pPr>
+        <w:tabs>
+          <w:tab w:val="left" w:pos="993"/>
+        </w:tabs>
+        <w:spacing w:after="0"/>
+        <w:rPr>
+          <w:color w:val="000000" w:themeColor="text1"/>
+          <w:sz w:val="20"/>
+          <w:szCs w:val="20"/>
         </w:rPr>
         <w:sectPr>
           <w:headerReference w:type="even" r:id="rId15"/>
@@ -17346,6 +17286,21 @@
           <w:szCs w:val="20"/>
         </w:rPr>
       </w:pPr>
+    </w:p>
+    <w:p>
+      <w:pPr>
+        <w:pStyle w:val="PargrafodaLista"/>
+        <w:tabs>
+          <w:tab w:val="left" w:pos="993"/>
+        </w:tabs>
+        <w:spacing w:after="0"/>
+        <w:ind w:left="142"/>
+        <w:rPr>
+          <w:color w:val="000000" w:themeColor="text1"/>
+          <w:sz w:val="20"/>
+          <w:szCs w:val="20"/>
+        </w:rPr>
+      </w:pPr>
       <w:r>
         <w:rPr>
           <w:color w:val="000000" w:themeColor="text1"/>
@@ -17473,16 +17428,7 @@
           <w:szCs w:val="20"/>
           <w:lang w:val="en-US"/>
         </w:rPr>
-        <w:t>Nome:</w:t>
-      </w:r>
-      <w:r>
-        <w:rPr>
-          <w:color w:val="000000" w:themeColor="text1"/>
-          <w:sz w:val="20"/>
-          <w:szCs w:val="20"/>
-          <w:lang w:val="en-US"/>
-        </w:rPr>
-        <w:t xml:space="preserve"> </w:t>
+        <w:t xml:space="preserve">Nome: </w:t>
       </w:r>
       <w:proofErr w:type="gramStart"/>
       <w:r>
@@ -17527,16 +17473,7 @@
           <w:szCs w:val="20"/>
           <w:lang w:val="en-US"/>
         </w:rPr>
-        <w:t>CPF:</w:t>
-      </w:r>
-      <w:r>
-        <w:rPr>
-          <w:color w:val="000000" w:themeColor="text1"/>
-          <w:sz w:val="20"/>
-          <w:szCs w:val="20"/>
-          <w:lang w:val="en-US"/>
-        </w:rPr>
-        <w:t xml:space="preserve"> </w:t>
+        <w:t xml:space="preserve">CPF: </w:t>
       </w:r>
       <w:proofErr w:type="gramStart"/>
       <w:r>
@@ -17600,7 +17537,6 @@
           <w:color w:val="000000" w:themeColor="text1"/>
           <w:sz w:val="20"/>
           <w:szCs w:val="20"/>
-          <w:lang w:val="en-US"/>
         </w:rPr>
       </w:pPr>
     </w:p>
@@ -17694,24 +17630,7 @@
           <w:sz w:val="20"/>
           <w:szCs w:val="20"/>
         </w:rPr>
-        <w:lastRenderedPageBreak/>
-        <w:t>CPF:</w:t>
-      </w:r>
-      <w:r>
-        <w:rPr>
-          <w:color w:val="000000" w:themeColor="text1"/>
-          <w:sz w:val="20"/>
-          <w:szCs w:val="20"/>
-        </w:rPr>
-        <w:t xml:space="preserve"> </w:t>
-      </w:r>
-      <w:r>
-        <w:rPr>
-          <w:color w:val="000000" w:themeColor="text1"/>
-          <w:sz w:val="20"/>
-          <w:szCs w:val="20"/>
-        </w:rPr>
-        <w:t>861.735.886-75</w:t>
+        <w:t>CPF: 861.735.886-75</w:t>
       </w:r>
     </w:p>
     <w:p>
@@ -17742,6 +17661,7 @@
           <w:sz w:val="20"/>
           <w:szCs w:val="20"/>
         </w:rPr>
+        <w:lastRenderedPageBreak/>
         <w:tab/>
       </w:r>
       <w:r>
@@ -19181,6 +19101,7 @@
         <w:docPartUnique/>
       </w:docPartObj>
     </w:sdtPr>
+    <w:sdtEndPr/>
     <w:sdtContent>
       <w:p>
         <w:pPr>
@@ -19375,6 +19296,7 @@
         <w:docPartUnique/>
       </w:docPartObj>
     </w:sdtPr>
+    <w:sdtEndPr/>
     <w:sdtContent>
       <w:p>
         <w:pPr>
@@ -21894,14 +21816,6 @@
   </w:num>
   <w:numIdMacAtCleanup w:val="16"/>
 </w:numbering>
-</file>
-
-<file path=word/people.xml><?xml version="1.0" encoding="utf-8"?>
-<w15:people xmlns:wpc="http://schemas.microsoft.com/office/word/2010/wordprocessingCanvas" xmlns:cx="http://schemas.microsoft.com/office/drawing/2014/chartex" xmlns:cx1="http://schemas.microsoft.com/office/drawing/2015/9/8/chartex" xmlns:cx2="http://schemas.microsoft.com/office/drawing/2015/10/21/chartex" xmlns:cx3="http://schemas.microsoft.com/office/drawing/2016/5/9/chartex" xmlns:cx4="http://schemas.microsoft.com/office/drawing/2016/5/10/chartex" xmlns:cx5="http://schemas.microsoft.com/office/drawing/2016/5/11/chartex" xmlns:cx6="http://schemas.microsoft.com/office/drawing/2016/5/12/chartex" xmlns:cx7="http://schemas.microsoft.com/office/drawing/2016/5/13/chartex" xmlns:cx8="http://schemas.microsoft.com/office/drawing/2016/5/14/chartex" xmlns:mc="http://schemas.openxmlformats.org/markup-compatibility/2006" xmlns:aink="http://schemas.microsoft.com/office/drawing/2016/ink" xmlns:am3d="http://schemas.microsoft.com/office/drawing/2017/model3d" xmlns:o="urn:schemas-microsoft-com:office:office" xmlns:oel="http://schemas.microsoft.com/office/2019/extlst" xmlns:r="http://schemas.openxmlformats.org/officeDocument/2006/relationships" xmlns:m="http://schemas.openxmlformats.org/officeDocument/2006/math" xmlns:v="urn:schemas-microsoft-com:vml" xmlns:wp14="http://schemas.microsoft.com/office/word/2010/wordprocessingDrawing" xmlns:wp="http://schemas.openxmlformats.org/drawingml/2006/wordprocessingDrawing" xmlns:w10="urn:schemas-microsoft-com:office:word" xmlns:w="http://schemas.openxmlformats.org/wordprocessingml/2006/main" xmlns:w14="http://schemas.microsoft.com/office/word/2010/wordml" xmlns:w15="http://schemas.microsoft.com/office/word/2012/wordml" xmlns:w16cex="http://schemas.microsoft.com/office/word/2018/wordml/cex" xmlns:w16cid="http://schemas.microsoft.com/office/word/2016/wordml/cid" xmlns:w16="http://schemas.microsoft.com/office/word/2018/wordml" xmlns:w16du="http://schemas.microsoft.com/office/word/2023/wordml/word16du" xmlns:w16sdtdh="http://schemas.microsoft.com/office/word/2020/wordml/sdtdatahash" xmlns:w16sdtfl="http://schemas.microsoft.com/office/word/2024/wordml/sdtformatlock" xmlns:w16se="http://schemas.microsoft.com/office/word/2015/wordml/symex" xmlns:wpg="http://schemas.microsoft.com/office/word/2010/wordprocessingGroup" xmlns:wpi="http://schemas.microsoft.com/office/word/2010/wordprocessingInk" xmlns:wne="http://schemas.microsoft.com/office/word/2006/wordml" xmlns:wps="http://schemas.microsoft.com/office/word/2010/wordprocessingShape" mc:Ignorable="w14 w15 w16se w16cid w16 w16cex w16sdtdh w16sdtfl w16du wp14">
-  <w15:person w15:author="André Vinicius Silva Lopes">
-    <w15:presenceInfo w15:providerId="AD" w15:userId="S-1-5-21-839254842-210407497-3311475198-8188"/>
-  </w15:person>
-</w15:people>
 </file>
 
 <file path=word/styles.xml><?xml version="1.0" encoding="utf-8"?>

</xml_diff>